<commit_message>
New translations email 7 [template] partner email – details and agenda.docx (Portuguese)
</commit_message>
<xml_diff>
--- a/public/email/crowdin/translations/pt/Email 7 [TEMPLATE] Partner email – details and agenda.docx
+++ b/public/email/crowdin/translations/pt/Email 7 [TEMPLATE] Partner email – details and agenda.docx
@@ -45,7 +45,7 @@
         <w:pStyle w:val="P68B1DB1-Normal2"/>
       </w:pPr>
       <w:r>
-        <w:t>English</w:t>
+        <w:t>Inglês</w:t>
       </w:r>
     </w:p>
     <w:p/>
@@ -178,19 +178,19 @@
       <w:bookmarkStart w:colFirst="0" w:colLast="0" w:name="_4fs3pdzabk3u" w:id="1"/>
       <w:bookmarkEnd w:id="1"/>
       <w:r>
-        <w:t xml:space="preserve">Travel checklist: here's what you need</w:t>
+        <w:t xml:space="preserve">Lista de verificação para a viagem: saiba o que precisa</w:t>
       </w:r>
     </w:p>
     <w:p/>
     <w:p>
       <w:r>
-        <w:t xml:space="preserve">Hi </w:t>
-      </w:r>
-      <w:r>
-        <w:rPr>
-          <w:highlight w:val="yellow"/>
-        </w:rPr>
-        <w:t xml:space="preserve">[PARTNER NAME]</w:t>
+        <w:t xml:space="preserve">Olá </w:t>
+      </w:r>
+      <w:r>
+        <w:rPr>
+          <w:highlight w:val="yellow"/>
+        </w:rPr>
+        <w:t xml:space="preserve">[NOME DO PARCEIRO]</w:t>
       </w:r>
       <w:r>
         <w:t>,</w:t>
@@ -202,25 +202,25 @@
       </w:pPr>
       <w:commentRangeStart w:id="0"/>
       <w:r>
-        <w:t xml:space="preserve">You are all set to attend </w:t>
-      </w:r>
-      <w:r>
-        <w:rPr>
-          <w:highlight w:val="yellow"/>
-        </w:rPr>
-        <w:t xml:space="preserve">[EVENT NAME]</w:t>
-      </w:r>
-      <w:r>
-        <w:t xml:space="preserve">, happening on </w:t>
-      </w:r>
-      <w:r>
-        <w:rPr>
-          <w:highlight w:val="yellow"/>
-        </w:rPr>
-        <w:t xml:space="preserve">[DD Mmm YYYY]</w:t>
-      </w:r>
-      <w:r>
-        <w:t xml:space="preserve"> at </w:t>
+        <w:t xml:space="preserve">Está tudo pronto para participar na </w:t>
+      </w:r>
+      <w:r>
+        <w:rPr>
+          <w:highlight w:val="yellow"/>
+        </w:rPr>
+        <w:t xml:space="preserve">[NOME DO EVENTO]</w:t>
+      </w:r>
+      <w:r>
+        <w:t xml:space="preserve">, a decorrer no dia </w:t>
+      </w:r>
+      <w:r>
+        <w:rPr>
+          <w:highlight w:val="yellow"/>
+        </w:rPr>
+        <w:t xml:space="preserve">[DD Mmm AAAA]</w:t>
+      </w:r>
+      <w:r>
+        <w:t xml:space="preserve"> em </w:t>
       </w:r>
       <w:r>
         <w:rPr>
@@ -237,34 +237,34 @@
         <w:spacing w:before="200" w:lineRule="auto"/>
       </w:pPr>
       <w:r>
-        <w:t xml:space="preserve">You are all set to attend </w:t>
-      </w:r>
-      <w:r>
-        <w:rPr>
-          <w:highlight w:val="yellow"/>
-        </w:rPr>
-        <w:t xml:space="preserve">[EVENT NAME]</w:t>
-      </w:r>
-      <w:r>
-        <w:t xml:space="preserve">, happening from </w:t>
-      </w:r>
-      <w:r>
-        <w:rPr>
-          <w:highlight w:val="yellow"/>
-        </w:rPr>
-        <w:t xml:space="preserve">[DD Mmm YYYY]</w:t>
-      </w:r>
-      <w:r>
-        <w:t xml:space="preserve"> to </w:t>
-      </w:r>
-      <w:r>
-        <w:rPr>
-          <w:highlight w:val="yellow"/>
-        </w:rPr>
-        <w:t xml:space="preserve">[DD Mmm YYYY]</w:t>
-      </w:r>
-      <w:r>
-        <w:t xml:space="preserve"> at </w:t>
+        <w:t xml:space="preserve">Está tudo pronto para participar na </w:t>
+      </w:r>
+      <w:r>
+        <w:rPr>
+          <w:highlight w:val="yellow"/>
+        </w:rPr>
+        <w:t xml:space="preserve">[NOME DO EVENTO]</w:t>
+      </w:r>
+      <w:r>
+        <w:t xml:space="preserve">, que decorre de </w:t>
+      </w:r>
+      <w:r>
+        <w:rPr>
+          <w:highlight w:val="yellow"/>
+        </w:rPr>
+        <w:t xml:space="preserve">[DD Mmm AAAA]</w:t>
+      </w:r>
+      <w:r>
+        <w:t xml:space="preserve"> a </w:t>
+      </w:r>
+      <w:r>
+        <w:rPr>
+          <w:highlight w:val="yellow"/>
+        </w:rPr>
+        <w:t xml:space="preserve">[DD Mmm AAAA]</w:t>
+      </w:r>
+      <w:r>
+        <w:t xml:space="preserve"> em </w:t>
       </w:r>
       <w:r>
         <w:rPr>
@@ -285,7 +285,7 @@
         <w:spacing w:before="200" w:lineRule="auto"/>
       </w:pPr>
       <w:r>
-        <w:t xml:space="preserve">Here’s a checklist of the necessary items for your trip: </w:t>
+        <w:t xml:space="preserve">Eis uma lista de controlo dos artigos necessários para a sua viagem: </w:t>
       </w:r>
     </w:p>
     <w:p>
@@ -302,7 +302,7 @@
       </w:pPr>
       <w:commentRangeStart w:id="1"/>
       <w:r>
-        <w:t xml:space="preserve">Passport </w:t>
+        <w:t xml:space="preserve">Passaporte </w:t>
       </w:r>
     </w:p>
     <w:p>
@@ -318,13 +318,13 @@
         </w:rPr>
       </w:pPr>
       <w:r>
-        <w:t xml:space="preserve">Visa </w:t>
+        <w:t xml:space="preserve">Visto </w:t>
       </w:r>
       <w:r>
         <w:rPr>
           <w:i w:val="1"/>
         </w:rPr>
-        <w:t xml:space="preserve">(if applicable) </w:t>
+        <w:t xml:space="preserve">(se aplicável) </w:t>
       </w:r>
     </w:p>
     <w:p>
@@ -387,33 +387,33 @@
         </w:rPr>
       </w:pPr>
       <w:r>
-        <w:t xml:space="preserve">Valid yellow fever vaccination certificate </w:t>
+        <w:t xml:space="preserve">Certificado válido de vacinação contra a febre amarela </w:t>
       </w:r>
       <w:r>
         <w:rPr>
           <w:i w:val="1"/>
         </w:rPr>
         <w:br w:type="textWrapping"/>
-        <w:t xml:space="preserve">For travellers from yellow fever endemic countries, follow the requirements set by your country. Vaccination should be done no less than 14 days prior to the journey. </w:t>
+        <w:t xml:space="preserve">Para os viajantes provenientes de países onde a febre amarela é endémica, siga os requisitos estabelecidos pelo seu país. A vacinação deve ser efectuada, pelo menos, 14 dias antes da viagem. </w:t>
         <w:br w:type="textWrapping"/>
       </w:r>
       <w:r>
-        <w:t xml:space="preserve">(As you’re travelling on </w:t>
-      </w:r>
-      <w:r>
-        <w:rPr>
-          <w:highlight w:val="yellow"/>
-        </w:rPr>
-        <w:t xml:space="preserve">[DD Mmm YYYY]</w:t>
-      </w:r>
-      <w:r>
-        <w:t xml:space="preserve">, you should have received your vaccination before or on</w:t>
-      </w:r>
-      <w:r>
-        <w:rPr>
-          <w:highlight w:val="yellow"/>
-        </w:rPr>
-        <w:t xml:space="preserve"> [DD Mmm YYYY]</w:t>
+        <w:t xml:space="preserve">(Como vai viajar dia </w:t>
+      </w:r>
+      <w:r>
+        <w:rPr>
+          <w:highlight w:val="yellow"/>
+        </w:rPr>
+        <w:t xml:space="preserve">[DD Mmm AAAA]</w:t>
+      </w:r>
+      <w:r>
+        <w:t xml:space="preserve">, deve ter sido vacinado antes ou no dia </w:t>
+      </w:r>
+      <w:r>
+        <w:rPr>
+          <w:highlight w:val="yellow"/>
+        </w:rPr>
+        <w:t xml:space="preserve"> [DD Mmm AAAA]</w:t>
       </w:r>
       <w:r>
         <w:t>.)</w:t>
@@ -429,7 +429,7 @@
         <w:ind w:left="720" w:hanging="360"/>
       </w:pPr>
       <w:r>
-        <w:t xml:space="preserve">A digital or printed copy of the travel itinerary</w:t>
+        <w:t xml:space="preserve">Uma cópia digital ou impressa do itinerário de viagem</w:t>
       </w:r>
     </w:p>
     <w:p>
@@ -445,7 +445,7 @@
         </w:rPr>
       </w:pPr>
       <w:r>
-        <w:t xml:space="preserve">Smart casual attire for the conference</w:t>
+        <w:t xml:space="preserve">Vestuário informal e elegante para a conferência</w:t>
       </w:r>
     </w:p>
     <w:p>
@@ -461,7 +461,7 @@
         </w:rPr>
       </w:pPr>
       <w:r>
-        <w:t xml:space="preserve">Black tie attire for the Gala dinner</w:t>
+        <w:t xml:space="preserve">Vestuário de gala para o jantar de gala</w:t>
       </w:r>
       <w:commentRangeEnd w:id="2"/>
       <w:r>
@@ -508,7 +508,7 @@
       </w:pPr>
       <w:commentRangeStart w:id="5"/>
       <w:r>
-        <w:t xml:space="preserve">If you have any questions, please contact us via </w:t>
+        <w:t xml:space="preserve">Para mais informações, contacte-nos através de </w:t>
       </w:r>
       <w:hyperlink r:id="rId7">
         <w:r>
@@ -520,7 +520,7 @@
         </w:r>
       </w:hyperlink>
       <w:r>
-        <w:t xml:space="preserve"> or </w:t>
+        <w:t xml:space="preserve"> ou </w:t>
       </w:r>
       <w:hyperlink r:id="rId8">
         <w:r>
@@ -540,7 +540,7 @@
         <w:spacing w:after="200" w:lineRule="auto"/>
       </w:pPr>
       <w:r>
-        <w:t xml:space="preserve">If you have any questions, please contact your country manager, </w:t>
+        <w:t xml:space="preserve">Para mais questões, pode também contactar o seus gestor de parcerias </w:t>
       </w:r>
       <w:r>
         <w:rPr>
@@ -549,7 +549,7 @@
         <w:t>[NAME]</w:t>
       </w:r>
       <w:r>
-        <w:t xml:space="preserve">, at </w:t>
+        <w:t xml:space="preserve">, em </w:t>
       </w:r>
       <w:r>
         <w:rPr>
@@ -558,7 +558,7 @@
         <w:t xml:space="preserve">[EMAIL ADDRESS]</w:t>
       </w:r>
       <w:r>
-        <w:t xml:space="preserve"> or </w:t>
+        <w:t xml:space="preserve"> ou </w:t>
       </w:r>
       <w:r>
         <w:rPr>

</xml_diff>